<commit_message>
Update template to use Times New Roman as per Taxon author guidelines
</commit_message>
<xml_diff>
--- a/template.docx
+++ b/template.docx
@@ -198,8 +198,8 @@
         <w:tblCaption w:val="Table caption."/>
       </w:tblPr>
       <w:tblGrid>
-        <w:gridCol w:w="831"/>
-        <w:gridCol w:w="831"/>
+        <w:gridCol w:w="823"/>
+        <w:gridCol w:w="823"/>
       </w:tblGrid>
       <w:tr>
         <w:trPr>
@@ -871,6 +871,10 @@
   <w:style w:type="paragraph" w:default="1" w:styleId="Normal">
     <w:name w:val="Normal"/>
     <w:qFormat/>
+    <w:rsid w:val="00F6180F"/>
+    <w:rPr>
+      <w:rFonts w:ascii="Times New Roman" w:hAnsi="Times New Roman"/>
+    </w:rPr>
   </w:style>
   <w:style w:type="paragraph" w:styleId="Heading1">
     <w:name w:val="heading 1"/>
@@ -879,7 +883,7 @@
     <w:link w:val="Heading1Char"/>
     <w:uiPriority w:val="9"/>
     <w:qFormat/>
-    <w:rsid w:val="00A10FD9"/>
+    <w:rsid w:val="00F6180F"/>
     <w:pPr>
       <w:keepNext/>
       <w:keepLines/>
@@ -887,7 +891,7 @@
       <w:outlineLvl w:val="0"/>
     </w:pPr>
     <w:rPr>
-      <w:rFonts w:asciiTheme="majorHAnsi" w:eastAsiaTheme="majorEastAsia" w:hAnsiTheme="majorHAnsi" w:cstheme="majorBidi"/>
+      <w:rFonts w:eastAsiaTheme="majorEastAsia" w:cstheme="majorBidi"/>
       <w:color w:val="0F4761" w:themeColor="accent1" w:themeShade="BF"/>
       <w:sz w:val="40"/>
       <w:szCs w:val="40"/>
@@ -902,7 +906,7 @@
     <w:semiHidden/>
     <w:unhideWhenUsed/>
     <w:qFormat/>
-    <w:rsid w:val="00A10FD9"/>
+    <w:rsid w:val="00F6180F"/>
     <w:pPr>
       <w:keepNext/>
       <w:keepLines/>
@@ -910,7 +914,7 @@
       <w:outlineLvl w:val="1"/>
     </w:pPr>
     <w:rPr>
-      <w:rFonts w:asciiTheme="majorHAnsi" w:eastAsiaTheme="majorEastAsia" w:hAnsiTheme="majorHAnsi" w:cstheme="majorBidi"/>
+      <w:rFonts w:eastAsiaTheme="majorEastAsia" w:cstheme="majorBidi"/>
       <w:color w:val="0F4761" w:themeColor="accent1" w:themeShade="BF"/>
       <w:sz w:val="32"/>
       <w:szCs w:val="32"/>
@@ -1127,14 +1131,14 @@
     <w:link w:val="TitleChar"/>
     <w:uiPriority w:val="10"/>
     <w:qFormat/>
-    <w:rsid w:val="00A10FD9"/>
+    <w:rsid w:val="00F6180F"/>
     <w:pPr>
       <w:spacing w:after="80"/>
       <w:contextualSpacing/>
       <w:jc w:val="center"/>
     </w:pPr>
     <w:rPr>
-      <w:rFonts w:asciiTheme="majorHAnsi" w:eastAsiaTheme="majorEastAsia" w:hAnsiTheme="majorHAnsi" w:cstheme="majorBidi"/>
+      <w:rFonts w:eastAsiaTheme="majorEastAsia" w:cstheme="majorBidi"/>
       <w:spacing w:val="-10"/>
       <w:kern w:val="28"/>
       <w:sz w:val="56"/>
@@ -1146,9 +1150,9 @@
     <w:basedOn w:val="DefaultParagraphFont"/>
     <w:link w:val="Title"/>
     <w:uiPriority w:val="10"/>
-    <w:rsid w:val="00A10FD9"/>
-    <w:rPr>
-      <w:rFonts w:asciiTheme="majorHAnsi" w:eastAsiaTheme="majorEastAsia" w:hAnsiTheme="majorHAnsi" w:cstheme="majorBidi"/>
+    <w:rsid w:val="00F6180F"/>
+    <w:rPr>
+      <w:rFonts w:ascii="Times New Roman" w:eastAsiaTheme="majorEastAsia" w:hAnsi="Times New Roman" w:cstheme="majorBidi"/>
       <w:spacing w:val="-10"/>
       <w:kern w:val="28"/>
       <w:sz w:val="56"/>
@@ -1250,9 +1254,9 @@
     <w:basedOn w:val="DefaultParagraphFont"/>
     <w:link w:val="Heading1"/>
     <w:uiPriority w:val="9"/>
-    <w:rsid w:val="00A10FD9"/>
-    <w:rPr>
-      <w:rFonts w:asciiTheme="majorHAnsi" w:eastAsiaTheme="majorEastAsia" w:hAnsiTheme="majorHAnsi" w:cstheme="majorBidi"/>
+    <w:rsid w:val="00F6180F"/>
+    <w:rPr>
+      <w:rFonts w:ascii="Times New Roman" w:eastAsiaTheme="majorEastAsia" w:hAnsi="Times New Roman" w:cstheme="majorBidi"/>
       <w:color w:val="0F4761" w:themeColor="accent1" w:themeShade="BF"/>
       <w:sz w:val="40"/>
       <w:szCs w:val="40"/>
@@ -1264,9 +1268,9 @@
     <w:link w:val="Heading2"/>
     <w:uiPriority w:val="9"/>
     <w:semiHidden/>
-    <w:rsid w:val="00A10FD9"/>
-    <w:rPr>
-      <w:rFonts w:asciiTheme="majorHAnsi" w:eastAsiaTheme="majorEastAsia" w:hAnsiTheme="majorHAnsi" w:cstheme="majorBidi"/>
+    <w:rsid w:val="00F6180F"/>
+    <w:rPr>
+      <w:rFonts w:ascii="Times New Roman" w:eastAsiaTheme="majorEastAsia" w:hAnsi="Times New Roman" w:cstheme="majorBidi"/>
       <w:color w:val="0F4761" w:themeColor="accent1" w:themeShade="BF"/>
       <w:sz w:val="32"/>
       <w:szCs w:val="32"/>

</xml_diff>

<commit_message>
Use 1.5 line spacing
</commit_message>
<xml_diff>
--- a/template.docx
+++ b/template.docx
@@ -266,6 +266,7 @@
         <w:pStyle w:val="ImageCaption"/>
       </w:pPr>
       <w:r>
+        <w:lastRenderedPageBreak/>
         <w:t xml:space="preserve"> Image Caption </w:t>
       </w:r>
     </w:p>
@@ -871,7 +872,10 @@
   <w:style w:type="paragraph" w:default="1" w:styleId="Normal">
     <w:name w:val="Normal"/>
     <w:qFormat/>
-    <w:rsid w:val="00F6180F"/>
+    <w:rsid w:val="00D13A10"/>
+    <w:pPr>
+      <w:spacing w:line="360" w:lineRule="auto"/>
+    </w:pPr>
     <w:rPr>
       <w:rFonts w:ascii="Times New Roman" w:hAnsi="Times New Roman"/>
     </w:rPr>

</xml_diff>

<commit_message>
Print H1 and H2 headers in all caps
</commit_message>
<xml_diff>
--- a/template.docx
+++ b/template.docx
@@ -887,7 +887,7 @@
     <w:link w:val="Heading1Char"/>
     <w:uiPriority w:val="9"/>
     <w:qFormat/>
-    <w:rsid w:val="00F6180F"/>
+    <w:rsid w:val="009D42CE"/>
     <w:pPr>
       <w:keepNext/>
       <w:keepLines/>
@@ -895,7 +895,8 @@
       <w:outlineLvl w:val="0"/>
     </w:pPr>
     <w:rPr>
-      <w:rFonts w:eastAsiaTheme="majorEastAsia" w:cstheme="majorBidi"/>
+      <w:rFonts w:eastAsiaTheme="majorEastAsia" w:cs="Times New Roman (Headings CS)"/>
+      <w:caps/>
       <w:color w:val="0F4761" w:themeColor="accent1" w:themeShade="BF"/>
       <w:sz w:val="40"/>
       <w:szCs w:val="40"/>
@@ -910,7 +911,7 @@
     <w:semiHidden/>
     <w:unhideWhenUsed/>
     <w:qFormat/>
-    <w:rsid w:val="00F6180F"/>
+    <w:rsid w:val="001525E5"/>
     <w:pPr>
       <w:keepNext/>
       <w:keepLines/>
@@ -918,7 +919,8 @@
       <w:outlineLvl w:val="1"/>
     </w:pPr>
     <w:rPr>
-      <w:rFonts w:eastAsiaTheme="majorEastAsia" w:cstheme="majorBidi"/>
+      <w:rFonts w:eastAsiaTheme="majorEastAsia" w:cs="Times New Roman (Headings CS)"/>
+      <w:caps/>
       <w:color w:val="0F4761" w:themeColor="accent1" w:themeShade="BF"/>
       <w:sz w:val="32"/>
       <w:szCs w:val="32"/>
@@ -1258,9 +1260,10 @@
     <w:basedOn w:val="DefaultParagraphFont"/>
     <w:link w:val="Heading1"/>
     <w:uiPriority w:val="9"/>
-    <w:rsid w:val="00F6180F"/>
-    <w:rPr>
-      <w:rFonts w:ascii="Times New Roman" w:eastAsiaTheme="majorEastAsia" w:hAnsi="Times New Roman" w:cstheme="majorBidi"/>
+    <w:rsid w:val="009D42CE"/>
+    <w:rPr>
+      <w:rFonts w:ascii="Times New Roman" w:eastAsiaTheme="majorEastAsia" w:hAnsi="Times New Roman" w:cs="Times New Roman (Headings CS)"/>
+      <w:caps/>
       <w:color w:val="0F4761" w:themeColor="accent1" w:themeShade="BF"/>
       <w:sz w:val="40"/>
       <w:szCs w:val="40"/>
@@ -1272,9 +1275,10 @@
     <w:link w:val="Heading2"/>
     <w:uiPriority w:val="9"/>
     <w:semiHidden/>
-    <w:rsid w:val="00F6180F"/>
-    <w:rPr>
-      <w:rFonts w:ascii="Times New Roman" w:eastAsiaTheme="majorEastAsia" w:hAnsi="Times New Roman" w:cstheme="majorBidi"/>
+    <w:rsid w:val="001525E5"/>
+    <w:rPr>
+      <w:rFonts w:ascii="Times New Roman" w:eastAsiaTheme="majorEastAsia" w:hAnsi="Times New Roman" w:cs="Times New Roman (Headings CS)"/>
+      <w:caps/>
       <w:color w:val="0F4761" w:themeColor="accent1" w:themeShade="BF"/>
       <w:sz w:val="32"/>
       <w:szCs w:val="32"/>

</xml_diff>